<commit_message>
Ejecucion 1 del Algoritmo Evolotivo
</commit_message>
<xml_diff>
--- a/PROYECTO FINAL ALGORITMOS GENÉTICOS ENE-JUL 2020.docx
+++ b/PROYECTO FINAL ALGORITMOS GENÉTICOS ENE-JUL 2020.docx
@@ -27,7 +27,7 @@
           <w:lang w:eastAsia="es-MX"/>
         </w:rPr>
         <w:drawing>
-          <wp:anchor distT="0" distB="0" distL="114300" distR="114300" simplePos="0" relativeHeight="251659264" behindDoc="0" locked="0" layoutInCell="1" allowOverlap="1" wp14:anchorId="46ECA76C" wp14:editId="7FDFA5FC">
+          <wp:anchor distT="0" distB="0" distL="114300" distR="114300" simplePos="0" relativeHeight="251659264" behindDoc="0" locked="0" layoutInCell="1" allowOverlap="1" wp14:anchorId="1AC7F6EC" wp14:editId="04586C71">
             <wp:simplePos x="0" y="0"/>
             <wp:positionH relativeFrom="margin">
               <wp:posOffset>-474345</wp:posOffset>
@@ -174,14 +174,7 @@
           <w:rFonts w:ascii="Arial Black" w:eastAsia="Times New Roman" w:hAnsi="Arial Black" w:cs="Arial"/>
           <w:lang w:val="es-US" w:eastAsia="es-ES"/>
         </w:rPr>
-        <w:t xml:space="preserve">PROYECTO FINAL </w:t>
-      </w:r>
-      <w:r>
-        <w:rPr>
-          <w:rFonts w:ascii="Arial Black" w:eastAsia="Times New Roman" w:hAnsi="Arial Black" w:cs="Arial"/>
-          <w:lang w:val="es-US" w:eastAsia="es-ES"/>
-        </w:rPr>
-        <w:t>ALGORITMOS GENÉTICOS ENE-JUL 2020</w:t>
+        <w:t>PROYECTO FINAL ALGORITMOS GENÉTICOS ENE-JUL 2020</w:t>
       </w:r>
       <w:r>
         <w:rPr>
@@ -558,7 +551,7 @@
           <w:szCs w:val="24"/>
         </w:rPr>
         <w:drawing>
-          <wp:inline distT="0" distB="0" distL="0" distR="0" wp14:anchorId="712AA3F0" wp14:editId="2F52A741">
+          <wp:inline distT="0" distB="0" distL="0" distR="0" wp14:anchorId="4F44E113" wp14:editId="207B6E52">
             <wp:extent cx="2800350" cy="2819400"/>
             <wp:effectExtent l="0" t="0" r="0" b="0"/>
             <wp:docPr id="1" name="Imagen 1"/>
@@ -655,7 +648,7 @@
           <w:szCs w:val="24"/>
         </w:rPr>
         <w:drawing>
-          <wp:inline distT="0" distB="0" distL="0" distR="0" wp14:anchorId="40E2660D" wp14:editId="41154CF1">
+          <wp:inline distT="0" distB="0" distL="0" distR="0" wp14:anchorId="3A440027" wp14:editId="5DC6B321">
             <wp:extent cx="5267325" cy="257175"/>
             <wp:effectExtent l="0" t="0" r="9525" b="9525"/>
             <wp:docPr id="2" name="Imagen 2"/>
@@ -756,16 +749,7 @@
           <w:u w:val="single"/>
         </w:rPr>
         <w:lastRenderedPageBreak/>
-        <w:t xml:space="preserve">Función de </w:t>
-      </w:r>
-      <w:r>
-        <w:rPr>
-          <w:rStyle w:val="Textoennegrita"/>
-          <w:rFonts w:ascii="Arial" w:hAnsi="Arial" w:cs="Arial"/>
-          <w:color w:val="000000"/>
-          <w:u w:val="single"/>
-        </w:rPr>
-        <w:t>aptitud</w:t>
+        <w:t>Función de aptitud</w:t>
       </w:r>
       <w:r>
         <w:rPr>
@@ -1025,17 +1009,7 @@
           <w:sz w:val="24"/>
           <w:szCs w:val="24"/>
         </w:rPr>
-        <w:t xml:space="preserve"> para tratar asuntos relaci</w:t>
-      </w:r>
-      <w:bookmarkStart w:id="0" w:name="_GoBack"/>
-      <w:bookmarkEnd w:id="0"/>
-      <w:r>
-        <w:rPr>
-          <w:rFonts w:ascii="Arial" w:hAnsi="Arial" w:cs="Arial"/>
-          <w:sz w:val="24"/>
-          <w:szCs w:val="24"/>
-        </w:rPr>
-        <w:t>onados con el proyecto</w:t>
+        <w:t xml:space="preserve"> para tratar asuntos relacionados con el proyecto</w:t>
       </w:r>
       <w:r>
         <w:rPr>
@@ -1452,7 +1426,7 @@
           <w:noProof/>
         </w:rPr>
         <w:drawing>
-          <wp:inline distT="0" distB="0" distL="0" distR="0" wp14:anchorId="73C6283F" wp14:editId="1402FF89">
+          <wp:inline distT="0" distB="0" distL="0" distR="0" wp14:anchorId="2AD2E676" wp14:editId="77DFFECD">
             <wp:extent cx="4714875" cy="1171575"/>
             <wp:effectExtent l="19050" t="19050" r="28575" b="28575"/>
             <wp:docPr id="15" name="Imagen 15"/>
@@ -1532,15 +1506,7 @@
           <w:sz w:val="24"/>
           <w:szCs w:val="24"/>
         </w:rPr>
-        <w:t xml:space="preserve">Verificar correctamente la instalación de </w:t>
-      </w:r>
-      <w:r>
-        <w:rPr>
-          <w:rFonts w:ascii="Arial" w:hAnsi="Arial" w:cs="Arial"/>
-          <w:sz w:val="24"/>
-          <w:szCs w:val="24"/>
-        </w:rPr>
-        <w:t xml:space="preserve">las dependencias o paquetes de la librería </w:t>
+        <w:t xml:space="preserve">Verificar correctamente la instalación de las dependencias o paquetes de la librería </w:t>
       </w:r>
       <w:proofErr w:type="spellStart"/>
       <w:r>
@@ -1570,7 +1536,7 @@
           <w:noProof/>
         </w:rPr>
         <w:drawing>
-          <wp:inline distT="0" distB="0" distL="0" distR="0" wp14:anchorId="5211EDFB" wp14:editId="14E38D67">
+          <wp:inline distT="0" distB="0" distL="0" distR="0" wp14:anchorId="673EF8AE" wp14:editId="75D70EF0">
             <wp:extent cx="5930900" cy="1499837"/>
             <wp:effectExtent l="19050" t="19050" r="12700" b="24765"/>
             <wp:docPr id="3" name="Imagen 3"/>
@@ -1762,7 +1728,7 @@
           <w:noProof/>
         </w:rPr>
         <w:drawing>
-          <wp:inline distT="0" distB="0" distL="0" distR="0" wp14:anchorId="78B46C60" wp14:editId="3CAE9569">
+          <wp:inline distT="0" distB="0" distL="0" distR="0" wp14:anchorId="56650453" wp14:editId="7C63B6CB">
             <wp:extent cx="4883888" cy="495300"/>
             <wp:effectExtent l="19050" t="19050" r="12065" b="19050"/>
             <wp:docPr id="4" name="Imagen 4"/>
@@ -1864,15 +1830,7 @@
           <w:sz w:val="24"/>
           <w:szCs w:val="24"/>
         </w:rPr>
-        <w:t xml:space="preserve"> </w:t>
-      </w:r>
-      <w:r>
-        <w:rPr>
-          <w:rFonts w:ascii="Arial" w:hAnsi="Arial" w:cs="Arial"/>
-          <w:sz w:val="24"/>
-          <w:szCs w:val="24"/>
-        </w:rPr>
-        <w:t xml:space="preserve">del servidor </w:t>
+        <w:t xml:space="preserve"> del servidor </w:t>
       </w:r>
       <w:proofErr w:type="spellStart"/>
       <w:r>
@@ -1890,15 +1848,7 @@
           <w:sz w:val="24"/>
           <w:szCs w:val="24"/>
         </w:rPr>
-        <w:t xml:space="preserve"> notebook</w:t>
-      </w:r>
-      <w:r>
-        <w:rPr>
-          <w:rFonts w:ascii="Arial" w:hAnsi="Arial" w:cs="Arial"/>
-          <w:sz w:val="24"/>
-          <w:szCs w:val="24"/>
-        </w:rPr>
-        <w:t>.</w:t>
+        <w:t xml:space="preserve"> notebook.</w:t>
       </w:r>
     </w:p>
     <w:p>
@@ -1910,7 +1860,7 @@
           <w:noProof/>
         </w:rPr>
         <w:drawing>
-          <wp:inline distT="0" distB="0" distL="0" distR="0" wp14:anchorId="10A6C4C6" wp14:editId="68D79B6C">
+          <wp:inline distT="0" distB="0" distL="0" distR="0" wp14:anchorId="1868975D" wp14:editId="7F8389F2">
             <wp:extent cx="5524500" cy="2260600"/>
             <wp:effectExtent l="19050" t="19050" r="19050" b="25400"/>
             <wp:docPr id="5" name="Imagen 5"/>
@@ -1983,7 +1933,7 @@
           <w:noProof/>
         </w:rPr>
         <w:drawing>
-          <wp:inline distT="0" distB="0" distL="0" distR="0" wp14:anchorId="3272609E" wp14:editId="68F153D4">
+          <wp:inline distT="0" distB="0" distL="0" distR="0" wp14:anchorId="74500DD6" wp14:editId="3E2FAD93">
             <wp:extent cx="5524500" cy="1913255"/>
             <wp:effectExtent l="19050" t="19050" r="19050" b="10795"/>
             <wp:docPr id="6" name="Imagen 6"/>
@@ -2270,7 +2220,7 @@
           <w:noProof/>
         </w:rPr>
         <w:drawing>
-          <wp:inline distT="0" distB="0" distL="0" distR="0" wp14:anchorId="0D29E255" wp14:editId="1ADC8317">
+          <wp:inline distT="0" distB="0" distL="0" distR="0" wp14:anchorId="4622AA5B" wp14:editId="3AEE499D">
             <wp:extent cx="5524500" cy="298450"/>
             <wp:effectExtent l="19050" t="19050" r="19050" b="25400"/>
             <wp:docPr id="7" name="Imagen 7"/>
@@ -2474,15 +2424,7 @@
           <w:sz w:val="24"/>
           <w:szCs w:val="24"/>
         </w:rPr>
-        <w:t>Escribir el siguiente comando:</w:t>
-      </w:r>
-      <w:r>
-        <w:rPr>
-          <w:rFonts w:ascii="Arial" w:hAnsi="Arial" w:cs="Arial"/>
-          <w:sz w:val="24"/>
-          <w:szCs w:val="24"/>
-        </w:rPr>
-        <w:t xml:space="preserve"> “</w:t>
+        <w:t>Escribir el siguiente comando: “</w:t>
       </w:r>
       <w:proofErr w:type="spellStart"/>
       <w:r>
@@ -2589,7 +2531,7 @@
           <w:noProof/>
         </w:rPr>
         <w:drawing>
-          <wp:inline distT="0" distB="0" distL="0" distR="0" wp14:anchorId="189DC347" wp14:editId="77593DED">
+          <wp:inline distT="0" distB="0" distL="0" distR="0" wp14:anchorId="628ADCBB" wp14:editId="0442E3D4">
             <wp:extent cx="5612130" cy="2329180"/>
             <wp:effectExtent l="19050" t="19050" r="26670" b="13970"/>
             <wp:docPr id="8" name="Imagen 8"/>
@@ -2677,15 +2619,7 @@
           <w:sz w:val="24"/>
           <w:szCs w:val="24"/>
         </w:rPr>
-        <w:t>Escribir el siguiente comando:</w:t>
-      </w:r>
-      <w:r>
-        <w:rPr>
-          <w:rFonts w:ascii="Arial" w:hAnsi="Arial" w:cs="Arial"/>
-          <w:sz w:val="24"/>
-          <w:szCs w:val="24"/>
-        </w:rPr>
-        <w:t xml:space="preserve"> “</w:t>
+        <w:t>Escribir el siguiente comando: “</w:t>
       </w:r>
       <w:proofErr w:type="spellStart"/>
       <w:r>
@@ -2756,7 +2690,7 @@
           <w:noProof/>
         </w:rPr>
         <w:drawing>
-          <wp:inline distT="0" distB="0" distL="0" distR="0" wp14:anchorId="35A9A3B6" wp14:editId="47FA4546">
+          <wp:inline distT="0" distB="0" distL="0" distR="0" wp14:anchorId="152AF317" wp14:editId="2BBC803D">
             <wp:extent cx="5612130" cy="1068705"/>
             <wp:effectExtent l="19050" t="19050" r="26670" b="17145"/>
             <wp:docPr id="9" name="Imagen 9"/>
@@ -2847,15 +2781,7 @@
           <w:sz w:val="24"/>
           <w:szCs w:val="24"/>
         </w:rPr>
-        <w:t>Escribir el siguiente comando:</w:t>
-      </w:r>
-      <w:r>
-        <w:rPr>
-          <w:rFonts w:ascii="Arial" w:hAnsi="Arial" w:cs="Arial"/>
-          <w:sz w:val="24"/>
-          <w:szCs w:val="24"/>
-        </w:rPr>
-        <w:t xml:space="preserve"> “</w:t>
+        <w:t>Escribir el siguiente comando: “</w:t>
       </w:r>
       <w:proofErr w:type="spellStart"/>
       <w:r>
@@ -2917,23 +2843,7 @@
           <w:sz w:val="24"/>
           <w:szCs w:val="24"/>
         </w:rPr>
-        <w:t xml:space="preserve">”. Es otro complemento importante que se debe instalar para la gráfica </w:t>
-      </w:r>
-      <w:r>
-        <w:rPr>
-          <w:rFonts w:ascii="Arial" w:hAnsi="Arial" w:cs="Arial"/>
-          <w:sz w:val="24"/>
-          <w:szCs w:val="24"/>
-        </w:rPr>
-        <w:t>de la “función de aptitud”</w:t>
-      </w:r>
-      <w:r>
-        <w:rPr>
-          <w:rFonts w:ascii="Arial" w:hAnsi="Arial" w:cs="Arial"/>
-          <w:sz w:val="24"/>
-          <w:szCs w:val="24"/>
-        </w:rPr>
-        <w:t>.</w:t>
+        <w:t>”. Es otro complemento importante que se debe instalar para la gráfica de la “función de aptitud”.</w:t>
       </w:r>
     </w:p>
     <w:p>
@@ -2942,7 +2852,7 @@
           <w:noProof/>
         </w:rPr>
         <w:drawing>
-          <wp:inline distT="0" distB="0" distL="0" distR="0" wp14:anchorId="67406532" wp14:editId="2C77160B">
+          <wp:inline distT="0" distB="0" distL="0" distR="0" wp14:anchorId="7990778D" wp14:editId="364762CB">
             <wp:extent cx="5612130" cy="2327275"/>
             <wp:effectExtent l="19050" t="19050" r="26670" b="15875"/>
             <wp:docPr id="10" name="Imagen 10"/>
@@ -3067,7 +2977,7 @@
           <w:noProof/>
         </w:rPr>
         <w:drawing>
-          <wp:inline distT="0" distB="0" distL="0" distR="0" wp14:anchorId="6F956688" wp14:editId="518B54A2">
+          <wp:inline distT="0" distB="0" distL="0" distR="0" wp14:anchorId="6BA5E846" wp14:editId="56CCC029">
             <wp:extent cx="5612130" cy="1296035"/>
             <wp:effectExtent l="19050" t="19050" r="26670" b="18415"/>
             <wp:docPr id="11" name="Imagen 11"/>
@@ -3127,7 +3037,7 @@
           <w:sz w:val="24"/>
           <w:szCs w:val="24"/>
         </w:rPr>
-        <w:t>10</w:t>
+        <w:t>10.</w:t>
       </w:r>
       <w:r>
         <w:rPr>
@@ -3137,7 +3047,7 @@
           <w:sz w:val="24"/>
           <w:szCs w:val="24"/>
         </w:rPr>
-        <w:t>.</w:t>
+        <w:t>-</w:t>
       </w:r>
       <w:r>
         <w:rPr>
@@ -3147,16 +3057,6 @@
           <w:sz w:val="24"/>
           <w:szCs w:val="24"/>
         </w:rPr>
-        <w:t>-</w:t>
-      </w:r>
-      <w:r>
-        <w:rPr>
-          <w:rFonts w:ascii="Arial" w:hAnsi="Arial" w:cs="Arial"/>
-          <w:b/>
-          <w:bCs/>
-          <w:sz w:val="24"/>
-          <w:szCs w:val="24"/>
-        </w:rPr>
         <w:t xml:space="preserve"> </w:t>
       </w:r>
       <w:r>
@@ -3174,7 +3074,7 @@
           <w:noProof/>
         </w:rPr>
         <w:drawing>
-          <wp:inline distT="0" distB="0" distL="0" distR="0" wp14:anchorId="693AB3F9" wp14:editId="0C175198">
+          <wp:inline distT="0" distB="0" distL="0" distR="0" wp14:anchorId="07F4D31E" wp14:editId="5653E0CB">
             <wp:extent cx="5534025" cy="2059305"/>
             <wp:effectExtent l="19050" t="19050" r="28575" b="17145"/>
             <wp:docPr id="12" name="Imagen 12"/>
@@ -3225,7 +3125,7 @@
           <w:noProof/>
         </w:rPr>
         <w:drawing>
-          <wp:inline distT="0" distB="0" distL="0" distR="0" wp14:anchorId="75A1EA8A" wp14:editId="5FAFA46B">
+          <wp:inline distT="0" distB="0" distL="0" distR="0" wp14:anchorId="6AE39CBE" wp14:editId="39010C6D">
             <wp:extent cx="5534025" cy="2750185"/>
             <wp:effectExtent l="19050" t="19050" r="28575" b="12065"/>
             <wp:docPr id="13" name="Imagen 13"/>
@@ -8885,28 +8785,36 @@
           <w:szCs w:val="24"/>
         </w:rPr>
         <w:lastRenderedPageBreak/>
-        <w:t xml:space="preserve">Debes ejecutar al menos 10 veces el programa con los mismos parámetros (los antes mencionados, almacenaras la mejor solución de cada ejecución y la graficarás. esto te permitirá realizar un análisis </w:t>
-      </w:r>
-      <w:r>
+        <w:t>Debes ejecutar al menos 10 veces el programa con los mismos parámetros (los antes mencionados, almacenaras la mejor solución de cada ejecución y la graficarás. esto te permitirá realizar un análisis a posteriori del algoritmo. sí en la mayoría de la ejecución obtenemos casi el mismo resultado está funcionando correctamente.</w:t>
+      </w:r>
+    </w:p>
+    <w:p>
+      <w:pPr>
+        <w:spacing w:after="0"/>
+        <w:jc w:val="center"/>
         <w:rPr>
           <w:rFonts w:ascii="Arial" w:hAnsi="Arial" w:cs="Arial"/>
           <w:b/>
           <w:bCs/>
           <w:sz w:val="24"/>
           <w:szCs w:val="24"/>
-        </w:rPr>
-        <w:t>a posteriori</w:t>
-      </w:r>
-      <w:r>
+          <w:u w:val="single"/>
+        </w:rPr>
+      </w:pPr>
+    </w:p>
+    <w:p>
+      <w:pPr>
+        <w:spacing w:after="0"/>
+        <w:jc w:val="center"/>
         <w:rPr>
           <w:rFonts w:ascii="Arial" w:hAnsi="Arial" w:cs="Arial"/>
           <w:b/>
           <w:bCs/>
           <w:sz w:val="24"/>
           <w:szCs w:val="24"/>
-        </w:rPr>
-        <w:t xml:space="preserve"> del algoritmo. </w:t>
-      </w:r>
+          <w:u w:val="single"/>
+        </w:rPr>
+      </w:pPr>
       <w:r>
         <w:rPr>
           <w:rFonts w:ascii="Arial" w:hAnsi="Arial" w:cs="Arial"/>
@@ -8914,38 +8822,9 @@
           <w:bCs/>
           <w:sz w:val="24"/>
           <w:szCs w:val="24"/>
-        </w:rPr>
-        <w:t>sí</w:t>
-      </w:r>
-      <w:r>
-        <w:rPr>
-          <w:rFonts w:ascii="Arial" w:hAnsi="Arial" w:cs="Arial"/>
-          <w:b/>
-          <w:bCs/>
-          <w:sz w:val="24"/>
-          <w:szCs w:val="24"/>
-        </w:rPr>
-        <w:t xml:space="preserve"> en la mayoría de la ejecución obtenemos casi el mismo resultado </w:t>
-      </w:r>
-      <w:r>
-        <w:rPr>
-          <w:rFonts w:ascii="Arial" w:hAnsi="Arial" w:cs="Arial"/>
-          <w:b/>
-          <w:bCs/>
-          <w:sz w:val="24"/>
-          <w:szCs w:val="24"/>
-        </w:rPr>
-        <w:t>está</w:t>
-      </w:r>
-      <w:r>
-        <w:rPr>
-          <w:rFonts w:ascii="Arial" w:hAnsi="Arial" w:cs="Arial"/>
-          <w:b/>
-          <w:bCs/>
-          <w:sz w:val="24"/>
-          <w:szCs w:val="24"/>
-        </w:rPr>
-        <w:t xml:space="preserve"> funcionando correctamente.</w:t>
+          <w:u w:val="single"/>
+        </w:rPr>
+        <w:t>Ejecución #1</w:t>
       </w:r>
     </w:p>
     <w:p>
@@ -8954,45 +8833,6 @@
         <w:jc w:val="center"/>
         <w:rPr>
           <w:rFonts w:ascii="Arial" w:hAnsi="Arial" w:cs="Arial"/>
-          <w:b/>
-          <w:bCs/>
-          <w:sz w:val="24"/>
-          <w:szCs w:val="24"/>
-          <w:u w:val="single"/>
-        </w:rPr>
-      </w:pPr>
-    </w:p>
-    <w:p>
-      <w:pPr>
-        <w:spacing w:after="0"/>
-        <w:jc w:val="center"/>
-        <w:rPr>
-          <w:rFonts w:ascii="Arial" w:hAnsi="Arial" w:cs="Arial"/>
-          <w:b/>
-          <w:bCs/>
-          <w:sz w:val="24"/>
-          <w:szCs w:val="24"/>
-          <w:u w:val="single"/>
-        </w:rPr>
-      </w:pPr>
-      <w:r>
-        <w:rPr>
-          <w:rFonts w:ascii="Arial" w:hAnsi="Arial" w:cs="Arial"/>
-          <w:b/>
-          <w:bCs/>
-          <w:sz w:val="24"/>
-          <w:szCs w:val="24"/>
-          <w:u w:val="single"/>
-        </w:rPr>
-        <w:t>Ejecución #1</w:t>
-      </w:r>
-    </w:p>
-    <w:p>
-      <w:pPr>
-        <w:spacing w:after="0"/>
-        <w:jc w:val="center"/>
-        <w:rPr>
-          <w:rFonts w:ascii="Arial" w:hAnsi="Arial" w:cs="Arial"/>
           <w:sz w:val="24"/>
           <w:szCs w:val="24"/>
         </w:rPr>
@@ -9002,7 +8842,7 @@
           <w:noProof/>
         </w:rPr>
         <w:drawing>
-          <wp:inline distT="0" distB="0" distL="0" distR="0" wp14:anchorId="6CBAAA81" wp14:editId="6AD81647">
+          <wp:inline distT="0" distB="0" distL="0" distR="0" wp14:anchorId="78467E8C" wp14:editId="4371AF9B">
             <wp:extent cx="5612130" cy="2602865"/>
             <wp:effectExtent l="0" t="0" r="7620" b="6985"/>
             <wp:docPr id="16" name="Imagen 16"/>
@@ -9052,7 +8892,7 @@
           <w:noProof/>
         </w:rPr>
         <w:drawing>
-          <wp:inline distT="0" distB="0" distL="0" distR="0" wp14:anchorId="30F72A10" wp14:editId="1A0C3A48">
+          <wp:inline distT="0" distB="0" distL="0" distR="0" wp14:anchorId="7B6A92C4" wp14:editId="428D51A7">
             <wp:extent cx="5612130" cy="1673225"/>
             <wp:effectExtent l="0" t="0" r="7620" b="3175"/>
             <wp:docPr id="17" name="Imagen 17"/>
@@ -9102,7 +8942,7 @@
           <w:noProof/>
         </w:rPr>
         <w:drawing>
-          <wp:inline distT="0" distB="0" distL="0" distR="0" wp14:anchorId="24AD0F3E" wp14:editId="5CEA309E">
+          <wp:inline distT="0" distB="0" distL="0" distR="0" wp14:anchorId="42825599" wp14:editId="1D1AB7EF">
             <wp:extent cx="5612130" cy="1650365"/>
             <wp:effectExtent l="0" t="0" r="7620" b="6985"/>
             <wp:docPr id="18" name="Imagen 18"/>
@@ -9153,7 +8993,7 @@
         </w:rPr>
         <w:lastRenderedPageBreak/>
         <w:drawing>
-          <wp:inline distT="0" distB="0" distL="0" distR="0" wp14:anchorId="5274CF55" wp14:editId="21E4006B">
+          <wp:inline distT="0" distB="0" distL="0" distR="0" wp14:anchorId="250F0E23" wp14:editId="4D9E250A">
             <wp:extent cx="5612130" cy="1520825"/>
             <wp:effectExtent l="0" t="0" r="7620" b="3175"/>
             <wp:docPr id="19" name="Imagen 19"/>
@@ -9203,7 +9043,7 @@
           <w:noProof/>
         </w:rPr>
         <w:drawing>
-          <wp:inline distT="0" distB="0" distL="0" distR="0" wp14:anchorId="0246F70A" wp14:editId="759E06D9">
+          <wp:inline distT="0" distB="0" distL="0" distR="0" wp14:anchorId="46FFBFAF" wp14:editId="5C696840">
             <wp:extent cx="5612130" cy="1659890"/>
             <wp:effectExtent l="0" t="0" r="7620" b="0"/>
             <wp:docPr id="20" name="Imagen 20"/>
@@ -9253,7 +9093,7 @@
           <w:noProof/>
         </w:rPr>
         <w:drawing>
-          <wp:inline distT="0" distB="0" distL="0" distR="0" wp14:anchorId="0B3FA964" wp14:editId="73652BF4">
+          <wp:inline distT="0" distB="0" distL="0" distR="0" wp14:anchorId="52D14A9F" wp14:editId="42289AC4">
             <wp:extent cx="5612130" cy="1690370"/>
             <wp:effectExtent l="0" t="0" r="7620" b="5080"/>
             <wp:docPr id="21" name="Imagen 21"/>
@@ -9303,7 +9143,7 @@
           <w:noProof/>
         </w:rPr>
         <w:drawing>
-          <wp:inline distT="0" distB="0" distL="0" distR="0" wp14:anchorId="1CB7E6BF" wp14:editId="3F8BE2BD">
+          <wp:inline distT="0" distB="0" distL="0" distR="0" wp14:anchorId="2AC62559" wp14:editId="0E93A080">
             <wp:extent cx="5612130" cy="1811655"/>
             <wp:effectExtent l="0" t="0" r="7620" b="0"/>
             <wp:docPr id="22" name="Imagen 22"/>
@@ -9353,7 +9193,7 @@
           <w:noProof/>
         </w:rPr>
         <w:drawing>
-          <wp:inline distT="0" distB="0" distL="0" distR="0" wp14:anchorId="09B8F309" wp14:editId="5093A358">
+          <wp:inline distT="0" distB="0" distL="0" distR="0" wp14:anchorId="508107D2" wp14:editId="0115DB69">
             <wp:extent cx="5612130" cy="1219835"/>
             <wp:effectExtent l="0" t="0" r="7620" b="0"/>
             <wp:docPr id="23" name="Imagen 23"/>
@@ -9404,7 +9244,7 @@
         </w:rPr>
         <w:lastRenderedPageBreak/>
         <w:drawing>
-          <wp:inline distT="0" distB="0" distL="0" distR="0" wp14:anchorId="6779E86B" wp14:editId="2E10BDF3">
+          <wp:inline distT="0" distB="0" distL="0" distR="0" wp14:anchorId="3E8EEFA3" wp14:editId="0C8C054E">
             <wp:extent cx="5612130" cy="1219200"/>
             <wp:effectExtent l="0" t="0" r="7620" b="0"/>
             <wp:docPr id="26" name="Imagen 26"/>
@@ -9454,7 +9294,7 @@
           <w:noProof/>
         </w:rPr>
         <w:drawing>
-          <wp:inline distT="0" distB="0" distL="0" distR="0" wp14:anchorId="1992A854" wp14:editId="29D2F8AE">
+          <wp:inline distT="0" distB="0" distL="0" distR="0" wp14:anchorId="72B42C0B" wp14:editId="050A905F">
             <wp:extent cx="5591658" cy="1737360"/>
             <wp:effectExtent l="0" t="0" r="9525" b="0"/>
             <wp:docPr id="27" name="Imagen 27"/>
@@ -9511,7 +9351,7 @@
           <w:noProof/>
         </w:rPr>
         <w:drawing>
-          <wp:inline distT="0" distB="0" distL="0" distR="0" wp14:anchorId="57238B14" wp14:editId="1FC42A15">
+          <wp:inline distT="0" distB="0" distL="0" distR="0" wp14:anchorId="01512F0F" wp14:editId="2286FBD0">
             <wp:extent cx="5612130" cy="1974215"/>
             <wp:effectExtent l="0" t="0" r="7620" b="6985"/>
             <wp:docPr id="28" name="Imagen 28"/>
@@ -9561,7 +9401,7 @@
           <w:noProof/>
         </w:rPr>
         <w:drawing>
-          <wp:inline distT="0" distB="0" distL="0" distR="0" wp14:anchorId="5F37EEAA" wp14:editId="3BCAC7AE">
+          <wp:inline distT="0" distB="0" distL="0" distR="0" wp14:anchorId="2F77183B" wp14:editId="06E96139">
             <wp:extent cx="6039140" cy="628650"/>
             <wp:effectExtent l="0" t="0" r="0" b="0"/>
             <wp:docPr id="29" name="Imagen 29"/>
@@ -9612,7 +9452,7 @@
           <w:noProof/>
         </w:rPr>
         <w:drawing>
-          <wp:inline distT="0" distB="0" distL="0" distR="0" wp14:anchorId="7ABE55AB" wp14:editId="7F716895">
+          <wp:inline distT="0" distB="0" distL="0" distR="0" wp14:anchorId="42437201" wp14:editId="30796B97">
             <wp:extent cx="3540184" cy="2628900"/>
             <wp:effectExtent l="0" t="0" r="3175" b="0"/>
             <wp:docPr id="24" name="Imagen 24"/>
@@ -9700,7 +9540,7 @@
           <w:noProof/>
         </w:rPr>
         <w:drawing>
-          <wp:inline distT="0" distB="0" distL="0" distR="0">
+          <wp:inline distT="0" distB="0" distL="0" distR="0" wp14:anchorId="3D214C22" wp14:editId="41728ABE">
             <wp:extent cx="5612130" cy="2074545"/>
             <wp:effectExtent l="0" t="0" r="7620" b="1905"/>
             <wp:docPr id="30" name="Imagen 30"/>
@@ -9759,7 +9599,7 @@
           <w:noProof/>
         </w:rPr>
         <w:drawing>
-          <wp:inline distT="0" distB="0" distL="0" distR="0">
+          <wp:inline distT="0" distB="0" distL="0" distR="0" wp14:anchorId="6241856B" wp14:editId="06A85761">
             <wp:extent cx="5612130" cy="1850390"/>
             <wp:effectExtent l="0" t="0" r="7620" b="0"/>
             <wp:docPr id="32" name="Imagen 32"/>
@@ -9815,7 +9655,7 @@
           <w:noProof/>
         </w:rPr>
         <w:drawing>
-          <wp:inline distT="0" distB="0" distL="0" distR="0">
+          <wp:inline distT="0" distB="0" distL="0" distR="0" wp14:anchorId="032CE13C" wp14:editId="6BC968BA">
             <wp:extent cx="5612130" cy="828040"/>
             <wp:effectExtent l="0" t="0" r="7620" b="0"/>
             <wp:docPr id="33" name="Imagen 33"/>
@@ -9879,7 +9719,7 @@
           <w:noProof/>
         </w:rPr>
         <w:drawing>
-          <wp:inline distT="0" distB="0" distL="0" distR="0">
+          <wp:inline distT="0" distB="0" distL="0" distR="0" wp14:anchorId="28C38EAD" wp14:editId="71454B00">
             <wp:extent cx="4419000" cy="3238500"/>
             <wp:effectExtent l="0" t="0" r="635" b="0"/>
             <wp:docPr id="34" name="Imagen 34"/>
@@ -9982,7 +9822,7 @@
           <w:noProof/>
         </w:rPr>
         <w:drawing>
-          <wp:inline distT="0" distB="0" distL="0" distR="0">
+          <wp:inline distT="0" distB="0" distL="0" distR="0" wp14:anchorId="0A5B3C22" wp14:editId="691EA503">
             <wp:extent cx="5612130" cy="1677035"/>
             <wp:effectExtent l="0" t="0" r="7620" b="0"/>
             <wp:docPr id="44" name="Imagen 44"/>
@@ -10048,7 +9888,7 @@
           <w:noProof/>
         </w:rPr>
         <w:drawing>
-          <wp:inline distT="0" distB="0" distL="0" distR="0">
+          <wp:inline distT="0" distB="0" distL="0" distR="0" wp14:anchorId="57AD5AED" wp14:editId="30861316">
             <wp:extent cx="5612130" cy="1786255"/>
             <wp:effectExtent l="0" t="0" r="7620" b="4445"/>
             <wp:docPr id="45" name="Imagen 45"/>
@@ -10114,7 +9954,7 @@
           <w:noProof/>
         </w:rPr>
         <w:drawing>
-          <wp:inline distT="0" distB="0" distL="0" distR="0">
+          <wp:inline distT="0" distB="0" distL="0" distR="0" wp14:anchorId="2296F66E" wp14:editId="14789FB9">
             <wp:extent cx="5612130" cy="755015"/>
             <wp:effectExtent l="0" t="0" r="7620" b="6985"/>
             <wp:docPr id="46" name="Imagen 46"/>
@@ -10181,7 +10021,7 @@
           <w:noProof/>
         </w:rPr>
         <w:drawing>
-          <wp:inline distT="0" distB="0" distL="0" distR="0">
+          <wp:inline distT="0" distB="0" distL="0" distR="0" wp14:anchorId="729433CD" wp14:editId="3A943722">
             <wp:extent cx="4772499" cy="3581400"/>
             <wp:effectExtent l="0" t="0" r="9525" b="0"/>
             <wp:docPr id="47" name="Imagen 47"/>
@@ -10287,7 +10127,7 @@
           <w:noProof/>
         </w:rPr>
         <w:drawing>
-          <wp:inline distT="0" distB="0" distL="0" distR="0" wp14:anchorId="4963A44E" wp14:editId="0EA32140">
+          <wp:inline distT="0" distB="0" distL="0" distR="0" wp14:anchorId="6313F056" wp14:editId="0EF7FD0B">
             <wp:extent cx="5612130" cy="1209675"/>
             <wp:effectExtent l="0" t="0" r="7620" b="9525"/>
             <wp:docPr id="35" name="Imagen 35"/>
@@ -10336,7 +10176,7 @@
           <w:noProof/>
         </w:rPr>
         <w:drawing>
-          <wp:inline distT="0" distB="0" distL="0" distR="0" wp14:anchorId="233F50B8" wp14:editId="4F086CB9">
+          <wp:inline distT="0" distB="0" distL="0" distR="0" wp14:anchorId="5AB354C1" wp14:editId="2CC74E13">
             <wp:extent cx="5612130" cy="1447165"/>
             <wp:effectExtent l="0" t="0" r="7620" b="635"/>
             <wp:docPr id="36" name="Imagen 36"/>
@@ -10378,7 +10218,7 @@
           <w:noProof/>
         </w:rPr>
         <w:drawing>
-          <wp:inline distT="0" distB="0" distL="0" distR="0" wp14:anchorId="113FD2CC" wp14:editId="58868A90">
+          <wp:inline distT="0" distB="0" distL="0" distR="0" wp14:anchorId="750B0032" wp14:editId="42138170">
             <wp:extent cx="5612130" cy="1026795"/>
             <wp:effectExtent l="0" t="0" r="7620" b="1905"/>
             <wp:docPr id="37" name="Imagen 37"/>
@@ -10420,7 +10260,7 @@
           <w:noProof/>
         </w:rPr>
         <w:drawing>
-          <wp:inline distT="0" distB="0" distL="0" distR="0" wp14:anchorId="3C7EA7D4" wp14:editId="61F950F9">
+          <wp:inline distT="0" distB="0" distL="0" distR="0" wp14:anchorId="01598886" wp14:editId="62D72032">
             <wp:extent cx="5524500" cy="695960"/>
             <wp:effectExtent l="0" t="0" r="0" b="8890"/>
             <wp:docPr id="38" name="Imagen 38"/>
@@ -10472,7 +10312,7 @@
           <w:noProof/>
         </w:rPr>
         <w:drawing>
-          <wp:inline distT="0" distB="0" distL="0" distR="0" wp14:anchorId="34A43BF2" wp14:editId="1B9C8470">
+          <wp:inline distT="0" distB="0" distL="0" distR="0" wp14:anchorId="71FAFBBF" wp14:editId="4498D508">
             <wp:extent cx="4105275" cy="3186622"/>
             <wp:effectExtent l="0" t="0" r="0" b="0"/>
             <wp:docPr id="39" name="Imagen 39"/>
@@ -10570,7 +10410,7 @@
           <w:noProof/>
         </w:rPr>
         <w:drawing>
-          <wp:inline distT="0" distB="0" distL="0" distR="0" wp14:anchorId="7E70ED8F" wp14:editId="2E6BFE4E">
+          <wp:inline distT="0" distB="0" distL="0" distR="0" wp14:anchorId="36317D7B" wp14:editId="23A7AEE7">
             <wp:extent cx="5612130" cy="1989455"/>
             <wp:effectExtent l="0" t="0" r="7620" b="0"/>
             <wp:docPr id="40" name="Imagen 40"/>
@@ -10624,7 +10464,7 @@
           <w:noProof/>
         </w:rPr>
         <w:drawing>
-          <wp:inline distT="0" distB="0" distL="0" distR="0" wp14:anchorId="2D8A53DE" wp14:editId="41DEE1DD">
+          <wp:inline distT="0" distB="0" distL="0" distR="0" wp14:anchorId="72ED97E0" wp14:editId="1FE862EA">
             <wp:extent cx="5612130" cy="2007870"/>
             <wp:effectExtent l="0" t="0" r="7620" b="0"/>
             <wp:docPr id="41" name="Imagen 41"/>
@@ -10678,7 +10518,7 @@
           <w:noProof/>
         </w:rPr>
         <w:drawing>
-          <wp:inline distT="0" distB="0" distL="0" distR="0" wp14:anchorId="39AC8BA9" wp14:editId="0CBD6FCC">
+          <wp:inline distT="0" distB="0" distL="0" distR="0" wp14:anchorId="31276C46" wp14:editId="507174EC">
             <wp:extent cx="5612130" cy="605790"/>
             <wp:effectExtent l="0" t="0" r="7620" b="3810"/>
             <wp:docPr id="42" name="Imagen 42"/>
@@ -10732,7 +10572,7 @@
           <w:noProof/>
         </w:rPr>
         <w:drawing>
-          <wp:inline distT="0" distB="0" distL="0" distR="0" wp14:anchorId="5F9E02EF" wp14:editId="761030B8">
+          <wp:inline distT="0" distB="0" distL="0" distR="0" wp14:anchorId="2B9F641E" wp14:editId="1CD09955">
             <wp:extent cx="4313800" cy="3419475"/>
             <wp:effectExtent l="0" t="0" r="0" b="0"/>
             <wp:docPr id="43" name="Imagen 43"/>
@@ -10825,7 +10665,7 @@
           <w:noProof/>
         </w:rPr>
         <w:drawing>
-          <wp:inline distT="0" distB="0" distL="0" distR="0" wp14:anchorId="588AEFDE" wp14:editId="6520FC0D">
+          <wp:inline distT="0" distB="0" distL="0" distR="0" wp14:anchorId="099721D5" wp14:editId="05F99497">
             <wp:extent cx="5612130" cy="1534795"/>
             <wp:effectExtent l="0" t="0" r="7620" b="8255"/>
             <wp:docPr id="48" name="Imagen 48"/>
@@ -10870,7 +10710,7 @@
           <w:noProof/>
         </w:rPr>
         <w:drawing>
-          <wp:inline distT="0" distB="0" distL="0" distR="0" wp14:anchorId="3D7267D9" wp14:editId="6906C39A">
+          <wp:inline distT="0" distB="0" distL="0" distR="0" wp14:anchorId="52C61EC6" wp14:editId="15977B6E">
             <wp:extent cx="5612130" cy="1762760"/>
             <wp:effectExtent l="0" t="0" r="7620" b="8890"/>
             <wp:docPr id="49" name="Imagen 49"/>
@@ -10915,7 +10755,7 @@
           <w:noProof/>
         </w:rPr>
         <w:drawing>
-          <wp:inline distT="0" distB="0" distL="0" distR="0" wp14:anchorId="438AC7A2" wp14:editId="3E195FC7">
+          <wp:inline distT="0" distB="0" distL="0" distR="0" wp14:anchorId="6F66FB35" wp14:editId="5CC00EB2">
             <wp:extent cx="5612130" cy="786765"/>
             <wp:effectExtent l="0" t="0" r="7620" b="0"/>
             <wp:docPr id="50" name="Imagen 50"/>
@@ -10960,7 +10800,7 @@
           <w:noProof/>
         </w:rPr>
         <w:drawing>
-          <wp:inline distT="0" distB="0" distL="0" distR="0" wp14:anchorId="6E7C2B88" wp14:editId="2C9F033C">
+          <wp:inline distT="0" distB="0" distL="0" distR="0" wp14:anchorId="4F00B8FA" wp14:editId="69C52164">
             <wp:extent cx="3943350" cy="3197138"/>
             <wp:effectExtent l="0" t="0" r="0" b="3810"/>
             <wp:docPr id="51" name="Imagen 51"/>
@@ -11058,7 +10898,7 @@
           <w:noProof/>
         </w:rPr>
         <w:drawing>
-          <wp:inline distT="0" distB="0" distL="0" distR="0">
+          <wp:inline distT="0" distB="0" distL="0" distR="0" wp14:anchorId="4A9ED99C" wp14:editId="4B0F1F2C">
             <wp:extent cx="5612130" cy="2008505"/>
             <wp:effectExtent l="0" t="0" r="7620" b="0"/>
             <wp:docPr id="52" name="Imagen 52"/>
@@ -11125,7 +10965,7 @@
           <w:noProof/>
         </w:rPr>
         <w:drawing>
-          <wp:inline distT="0" distB="0" distL="0" distR="0">
+          <wp:inline distT="0" distB="0" distL="0" distR="0" wp14:anchorId="1E2BAB3C" wp14:editId="0C54E4E2">
             <wp:extent cx="5612130" cy="1925955"/>
             <wp:effectExtent l="0" t="0" r="7620" b="0"/>
             <wp:docPr id="53" name="Imagen 53"/>
@@ -11192,7 +11032,7 @@
           <w:noProof/>
         </w:rPr>
         <w:drawing>
-          <wp:inline distT="0" distB="0" distL="0" distR="0">
+          <wp:inline distT="0" distB="0" distL="0" distR="0" wp14:anchorId="2FDD5B8A" wp14:editId="5A0D81C4">
             <wp:extent cx="5612130" cy="626110"/>
             <wp:effectExtent l="0" t="0" r="7620" b="2540"/>
             <wp:docPr id="54" name="Imagen 54"/>
@@ -11259,7 +11099,7 @@
           <w:noProof/>
         </w:rPr>
         <w:drawing>
-          <wp:inline distT="0" distB="0" distL="0" distR="0">
+          <wp:inline distT="0" distB="0" distL="0" distR="0" wp14:anchorId="533824BA" wp14:editId="2BE5DC52">
             <wp:extent cx="4880698" cy="3457575"/>
             <wp:effectExtent l="0" t="0" r="0" b="0"/>
             <wp:docPr id="55" name="Imagen 55"/>
@@ -11363,7 +11203,7 @@
           <w:noProof/>
         </w:rPr>
         <w:drawing>
-          <wp:inline distT="0" distB="0" distL="0" distR="0">
+          <wp:inline distT="0" distB="0" distL="0" distR="0" wp14:anchorId="2C420D15" wp14:editId="7CFCA98E">
             <wp:extent cx="5612130" cy="1952625"/>
             <wp:effectExtent l="0" t="0" r="7620" b="9525"/>
             <wp:docPr id="60" name="Imagen 60"/>
@@ -11430,7 +11270,7 @@
           <w:noProof/>
         </w:rPr>
         <w:drawing>
-          <wp:inline distT="0" distB="0" distL="0" distR="0">
+          <wp:inline distT="0" distB="0" distL="0" distR="0" wp14:anchorId="04019F01" wp14:editId="4D3DAAED">
             <wp:extent cx="5612130" cy="1865630"/>
             <wp:effectExtent l="0" t="0" r="7620" b="1270"/>
             <wp:docPr id="61" name="Imagen 61"/>
@@ -11497,7 +11337,7 @@
           <w:noProof/>
         </w:rPr>
         <w:drawing>
-          <wp:inline distT="0" distB="0" distL="0" distR="0">
+          <wp:inline distT="0" distB="0" distL="0" distR="0" wp14:anchorId="51D31D77" wp14:editId="2B1E3021">
             <wp:extent cx="5612130" cy="654050"/>
             <wp:effectExtent l="0" t="0" r="7620" b="0"/>
             <wp:docPr id="62" name="Imagen 62"/>
@@ -11564,7 +11404,7 @@
           <w:noProof/>
         </w:rPr>
         <w:drawing>
-          <wp:inline distT="0" distB="0" distL="0" distR="0">
+          <wp:inline distT="0" distB="0" distL="0" distR="0" wp14:anchorId="402929EB" wp14:editId="063A049A">
             <wp:extent cx="4727873" cy="3476625"/>
             <wp:effectExtent l="0" t="0" r="0" b="0"/>
             <wp:docPr id="63" name="Imagen 63"/>
@@ -11668,7 +11508,7 @@
           <w:noProof/>
         </w:rPr>
         <w:drawing>
-          <wp:inline distT="0" distB="0" distL="0" distR="0" wp14:anchorId="7780AA43" wp14:editId="0C0BBC2C">
+          <wp:inline distT="0" distB="0" distL="0" distR="0" wp14:anchorId="7ACF2E75" wp14:editId="79362647">
             <wp:extent cx="5612130" cy="1725930"/>
             <wp:effectExtent l="0" t="0" r="7620" b="7620"/>
             <wp:docPr id="56" name="Imagen 56"/>
@@ -11719,7 +11559,7 @@
           <w:noProof/>
         </w:rPr>
         <w:drawing>
-          <wp:inline distT="0" distB="0" distL="0" distR="0" wp14:anchorId="3057E01D" wp14:editId="6561FE5A">
+          <wp:inline distT="0" distB="0" distL="0" distR="0" wp14:anchorId="2D6761AA" wp14:editId="721A7193">
             <wp:extent cx="5591175" cy="1343025"/>
             <wp:effectExtent l="0" t="0" r="9525" b="9525"/>
             <wp:docPr id="57" name="Imagen 57"/>
@@ -11770,7 +11610,7 @@
           <w:noProof/>
         </w:rPr>
         <w:drawing>
-          <wp:inline distT="0" distB="0" distL="0" distR="0" wp14:anchorId="05353F71" wp14:editId="66C2203B">
+          <wp:inline distT="0" distB="0" distL="0" distR="0" wp14:anchorId="7B8404CB" wp14:editId="12B8CB45">
             <wp:extent cx="5612130" cy="1413510"/>
             <wp:effectExtent l="0" t="0" r="7620" b="0"/>
             <wp:docPr id="58" name="Imagen 58"/>
@@ -11821,7 +11661,7 @@
           <w:noProof/>
         </w:rPr>
         <w:drawing>
-          <wp:inline distT="0" distB="0" distL="0" distR="0" wp14:anchorId="0322CE2D" wp14:editId="2C3E946B">
+          <wp:inline distT="0" distB="0" distL="0" distR="0" wp14:anchorId="565AE2B8" wp14:editId="77B87FB6">
             <wp:extent cx="4414062" cy="3467100"/>
             <wp:effectExtent l="0" t="0" r="5715" b="0"/>
             <wp:docPr id="59" name="Imagen 59"/>
@@ -11914,7 +11754,7 @@
           <w:noProof/>
         </w:rPr>
         <w:drawing>
-          <wp:inline distT="0" distB="0" distL="0" distR="0" wp14:anchorId="7A2DB9EE" wp14:editId="4742E8E1">
+          <wp:inline distT="0" distB="0" distL="0" distR="0" wp14:anchorId="7C086545" wp14:editId="69220784">
             <wp:extent cx="5612130" cy="1322070"/>
             <wp:effectExtent l="0" t="0" r="7620" b="0"/>
             <wp:docPr id="64" name="Imagen 64"/>
@@ -11959,7 +11799,7 @@
           <w:noProof/>
         </w:rPr>
         <w:drawing>
-          <wp:inline distT="0" distB="0" distL="0" distR="0" wp14:anchorId="6CECDEAC" wp14:editId="56274BA4">
+          <wp:inline distT="0" distB="0" distL="0" distR="0" wp14:anchorId="5987521B" wp14:editId="3765B904">
             <wp:extent cx="5612130" cy="1642745"/>
             <wp:effectExtent l="0" t="0" r="7620" b="0"/>
             <wp:docPr id="65" name="Imagen 65"/>
@@ -12004,7 +11844,7 @@
           <w:noProof/>
         </w:rPr>
         <w:drawing>
-          <wp:inline distT="0" distB="0" distL="0" distR="0" wp14:anchorId="3C8DC6CB" wp14:editId="26102906">
+          <wp:inline distT="0" distB="0" distL="0" distR="0" wp14:anchorId="547794CF" wp14:editId="0A94B88C">
             <wp:extent cx="5612130" cy="754380"/>
             <wp:effectExtent l="0" t="0" r="7620" b="7620"/>
             <wp:docPr id="66" name="Imagen 66"/>
@@ -12049,7 +11889,7 @@
           <w:noProof/>
         </w:rPr>
         <w:drawing>
-          <wp:inline distT="0" distB="0" distL="0" distR="0" wp14:anchorId="55028566" wp14:editId="5CC47910">
+          <wp:inline distT="0" distB="0" distL="0" distR="0" wp14:anchorId="06788331" wp14:editId="584DA858">
             <wp:extent cx="4730663" cy="3743325"/>
             <wp:effectExtent l="0" t="0" r="0" b="0"/>
             <wp:docPr id="67" name="Imagen 67"/>
@@ -12150,7 +11990,7 @@
           <w:noProof/>
         </w:rPr>
         <w:drawing>
-          <wp:inline distT="0" distB="0" distL="0" distR="0" wp14:anchorId="5A95480E" wp14:editId="2BFA1E86">
+          <wp:inline distT="0" distB="0" distL="0" distR="0" wp14:anchorId="364024FE" wp14:editId="55D7E2C3">
             <wp:extent cx="5612130" cy="1885950"/>
             <wp:effectExtent l="0" t="0" r="7620" b="0"/>
             <wp:docPr id="79" name="Imagen 79"/>
@@ -12202,7 +12042,7 @@
           <w:noProof/>
         </w:rPr>
         <w:drawing>
-          <wp:inline distT="0" distB="0" distL="0" distR="0" wp14:anchorId="3571C190" wp14:editId="681B84B5">
+          <wp:inline distT="0" distB="0" distL="0" distR="0" wp14:anchorId="56233F69" wp14:editId="2144808E">
             <wp:extent cx="5612130" cy="1691005"/>
             <wp:effectExtent l="0" t="0" r="7620" b="4445"/>
             <wp:docPr id="80" name="Imagen 80"/>
@@ -12242,7 +12082,7 @@
           <w:noProof/>
         </w:rPr>
         <w:drawing>
-          <wp:inline distT="0" distB="0" distL="0" distR="0" wp14:anchorId="02BEF3F7" wp14:editId="72A206E5">
+          <wp:inline distT="0" distB="0" distL="0" distR="0" wp14:anchorId="5C048028" wp14:editId="33B55DB1">
             <wp:extent cx="5612130" cy="1544320"/>
             <wp:effectExtent l="0" t="0" r="7620" b="0"/>
             <wp:docPr id="81" name="Imagen 81"/>
@@ -12287,7 +12127,7 @@
           <w:noProof/>
         </w:rPr>
         <w:drawing>
-          <wp:inline distT="0" distB="0" distL="0" distR="0" wp14:anchorId="4CEF79ED" wp14:editId="1A2557E2">
+          <wp:inline distT="0" distB="0" distL="0" distR="0" wp14:anchorId="4FD81D00" wp14:editId="30DD70B4">
             <wp:extent cx="5612130" cy="1481455"/>
             <wp:effectExtent l="0" t="0" r="7620" b="4445"/>
             <wp:docPr id="82" name="Imagen 82"/>
@@ -12333,7 +12173,7 @@
         </w:rPr>
         <w:lastRenderedPageBreak/>
         <w:drawing>
-          <wp:inline distT="0" distB="0" distL="0" distR="0" wp14:anchorId="25A94A53" wp14:editId="6A952818">
+          <wp:inline distT="0" distB="0" distL="0" distR="0" wp14:anchorId="3A396BDA" wp14:editId="47EB6874">
             <wp:extent cx="5612130" cy="1363345"/>
             <wp:effectExtent l="0" t="0" r="7620" b="8255"/>
             <wp:docPr id="83" name="Imagen 83"/>
@@ -12378,7 +12218,7 @@
           <w:noProof/>
         </w:rPr>
         <w:drawing>
-          <wp:inline distT="0" distB="0" distL="0" distR="0" wp14:anchorId="773007AB" wp14:editId="08A31AFE">
+          <wp:inline distT="0" distB="0" distL="0" distR="0" wp14:anchorId="2D131750" wp14:editId="5072247D">
             <wp:extent cx="5612130" cy="1344295"/>
             <wp:effectExtent l="0" t="0" r="7620" b="8255"/>
             <wp:docPr id="84" name="Imagen 84"/>
@@ -12423,7 +12263,7 @@
           <w:noProof/>
         </w:rPr>
         <w:drawing>
-          <wp:inline distT="0" distB="0" distL="0" distR="0" wp14:anchorId="744F3D17" wp14:editId="1EE78BC0">
+          <wp:inline distT="0" distB="0" distL="0" distR="0" wp14:anchorId="45EEB3BD" wp14:editId="71723BD0">
             <wp:extent cx="5612130" cy="2007235"/>
             <wp:effectExtent l="0" t="0" r="7620" b="0"/>
             <wp:docPr id="85" name="Imagen 85"/>
@@ -12468,7 +12308,7 @@
           <w:noProof/>
         </w:rPr>
         <w:drawing>
-          <wp:inline distT="0" distB="0" distL="0" distR="0" wp14:anchorId="33E909E9" wp14:editId="0E2DFC3A">
+          <wp:inline distT="0" distB="0" distL="0" distR="0" wp14:anchorId="466D98D1" wp14:editId="758C664F">
             <wp:extent cx="5486400" cy="1800225"/>
             <wp:effectExtent l="0" t="0" r="0" b="9525"/>
             <wp:docPr id="86" name="Imagen 86"/>
@@ -12521,7 +12361,7 @@
         </w:rPr>
         <w:lastRenderedPageBreak/>
         <w:drawing>
-          <wp:inline distT="0" distB="0" distL="0" distR="0" wp14:anchorId="1531E29D" wp14:editId="35CF5496">
+          <wp:inline distT="0" distB="0" distL="0" distR="0" wp14:anchorId="263DE37B" wp14:editId="2F4CA60C">
             <wp:extent cx="5612130" cy="1928495"/>
             <wp:effectExtent l="0" t="0" r="7620" b="0"/>
             <wp:docPr id="87" name="Imagen 87"/>
@@ -12566,7 +12406,7 @@
           <w:noProof/>
         </w:rPr>
         <w:drawing>
-          <wp:inline distT="0" distB="0" distL="0" distR="0" wp14:anchorId="6DECD721" wp14:editId="3206089F">
+          <wp:inline distT="0" distB="0" distL="0" distR="0" wp14:anchorId="2A8AF553" wp14:editId="2FF23843">
             <wp:extent cx="5612130" cy="851535"/>
             <wp:effectExtent l="0" t="0" r="7620" b="5715"/>
             <wp:docPr id="88" name="Imagen 88"/>
@@ -12611,7 +12451,7 @@
           <w:noProof/>
         </w:rPr>
         <w:drawing>
-          <wp:inline distT="0" distB="0" distL="0" distR="0" wp14:anchorId="2C858A83" wp14:editId="1A1F99C3">
+          <wp:inline distT="0" distB="0" distL="0" distR="0" wp14:anchorId="7A652446" wp14:editId="152D8BA4">
             <wp:extent cx="5179602" cy="4048125"/>
             <wp:effectExtent l="0" t="0" r="2540" b="0"/>
             <wp:docPr id="89" name="Imagen 89"/>
@@ -12931,23 +12771,7 @@
           <w:sz w:val="24"/>
           <w:szCs w:val="24"/>
         </w:rPr>
-        <w:t>(</w:t>
-      </w:r>
-      <w:r>
-        <w:rPr>
-          <w:rFonts w:ascii="Arial" w:hAnsi="Arial" w:cs="Arial"/>
-          <w:sz w:val="24"/>
-          <w:szCs w:val="24"/>
-        </w:rPr>
-        <w:t>cruza, mutación, numero de generaciones</w:t>
-      </w:r>
-      <w:r>
-        <w:rPr>
-          <w:rFonts w:ascii="Arial" w:hAnsi="Arial" w:cs="Arial"/>
-          <w:sz w:val="24"/>
-          <w:szCs w:val="24"/>
-        </w:rPr>
-        <w:t xml:space="preserve">), </w:t>
+        <w:t xml:space="preserve">(cruza, mutación, numero de generaciones), </w:t>
       </w:r>
       <w:r>
         <w:rPr>
@@ -12974,7 +12798,7 @@
           <w:noProof/>
         </w:rPr>
         <w:drawing>
-          <wp:inline distT="0" distB="0" distL="0" distR="0" wp14:anchorId="0492E4B9" wp14:editId="125D2F01">
+          <wp:inline distT="0" distB="0" distL="0" distR="0" wp14:anchorId="0F52CFF3" wp14:editId="770047AF">
             <wp:extent cx="2992650" cy="921224"/>
             <wp:effectExtent l="19050" t="19050" r="17780" b="12700"/>
             <wp:docPr id="94" name="Imagen 94"/>
@@ -13060,7 +12884,7 @@
           <w:noProof/>
         </w:rPr>
         <w:drawing>
-          <wp:inline distT="0" distB="0" distL="0" distR="0" wp14:anchorId="70566284" wp14:editId="02A78920">
+          <wp:inline distT="0" distB="0" distL="0" distR="0" wp14:anchorId="60CAFD6F" wp14:editId="666964B6">
             <wp:extent cx="5612130" cy="280670"/>
             <wp:effectExtent l="19050" t="19050" r="26670" b="24130"/>
             <wp:docPr id="91" name="Imagen 91"/>
@@ -13115,7 +12939,7 @@
           <w:noProof/>
         </w:rPr>
         <w:drawing>
-          <wp:inline distT="0" distB="0" distL="0" distR="0" wp14:anchorId="5DD712C6" wp14:editId="1EF81E02">
+          <wp:inline distT="0" distB="0" distL="0" distR="0" wp14:anchorId="74498EB4" wp14:editId="44F48182">
             <wp:extent cx="2742336" cy="315321"/>
             <wp:effectExtent l="19050" t="19050" r="20320" b="27940"/>
             <wp:docPr id="93" name="Imagen 93"/>
@@ -13183,15 +13007,7 @@
           <w:sz w:val="24"/>
           <w:szCs w:val="24"/>
         </w:rPr>
-        <w:t xml:space="preserve">última </w:t>
-      </w:r>
-      <w:r>
-        <w:rPr>
-          <w:rFonts w:ascii="Arial" w:hAnsi="Arial" w:cs="Arial"/>
-          <w:sz w:val="24"/>
-          <w:szCs w:val="24"/>
-        </w:rPr>
-        <w:t>iteración</w:t>
+        <w:t>última iteración</w:t>
       </w:r>
       <w:r>
         <w:rPr>
@@ -13462,6 +13278,61 @@
     <w:p/>
     <w:p/>
     <w:p/>
+    <w:p/>
+    <w:p/>
+    <w:p/>
+    <w:p/>
+    <w:p/>
+    <w:p/>
+    <w:p/>
+    <w:p/>
+    <w:p/>
+    <w:p/>
+    <w:p/>
+    <w:p/>
+    <w:p/>
+    <w:p/>
+    <w:p/>
+    <w:p/>
+    <w:p/>
+    <w:p/>
+    <w:p/>
+    <w:p/>
+    <w:p/>
+    <w:p/>
+    <w:p/>
+    <w:p/>
+    <w:p/>
+    <w:p>
+      <w:pPr>
+        <w:jc w:val="center"/>
+        <w:rPr>
+          <w:rFonts w:ascii="Arial" w:hAnsi="Arial" w:cs="Arial"/>
+          <w:b/>
+          <w:bCs/>
+          <w:sz w:val="24"/>
+          <w:szCs w:val="24"/>
+          <w:u w:val="single"/>
+        </w:rPr>
+      </w:pPr>
+      <w:r>
+        <w:rPr>
+          <w:rFonts w:ascii="Arial" w:hAnsi="Arial" w:cs="Arial"/>
+          <w:b/>
+          <w:bCs/>
+          <w:sz w:val="24"/>
+          <w:szCs w:val="24"/>
+          <w:u w:val="single"/>
+        </w:rPr>
+        <w:lastRenderedPageBreak/>
+        <w:t>ANEXOS</w:t>
+      </w:r>
+    </w:p>
+    <w:p/>
+    <w:p>
+      <w:bookmarkStart w:id="0" w:name="_GoBack"/>
+      <w:bookmarkEnd w:id="0"/>
+    </w:p>
     <w:p/>
     <w:p/>
     <w:p/>

</xml_diff>